<commit_message>
Final commit for week 1
</commit_message>
<xml_diff>
--- a/Week 1/search/Search Notes.docx
+++ b/Week 1/search/Search Notes.docx
@@ -784,21 +784,13 @@
     </w:p>
     <w:p>
       <w:r>
-        <w:t xml:space="preserve">Used to define a caption for an element in a HTML form. </w:t>
-      </w:r>
-      <w:bookmarkStart w:id="0" w:name="_GoBack"/>
-      <w:r>
-        <w:t xml:space="preserve">Each label tag is associated with 1 form element through the </w:t>
+        <w:t xml:space="preserve">Used to define a caption for an element in a HTML form. Each label tag is associated with 1 form element through the </w:t>
       </w:r>
       <w:r>
         <w:t xml:space="preserve">“for” </w:t>
       </w:r>
       <w:r>
-        <w:t xml:space="preserve">HTML attribute. </w:t>
-      </w:r>
-      <w:bookmarkEnd w:id="0"/>
-      <w:r>
-        <w:t xml:space="preserve">Labels are bound to a </w:t>
+        <w:t xml:space="preserve">HTML attribute. Labels are bound to a </w:t>
       </w:r>
       <w:r>
         <w:t>particular</w:t>
@@ -896,6 +888,37 @@
     </w:p>
     <w:p/>
     <w:p/>
+    <w:p>
+      <w:r>
+        <w:t>Steps when doing HTML</w:t>
+      </w:r>
+    </w:p>
+    <w:p>
+      <w:pPr>
+        <w:pStyle w:val="ListParagraph"/>
+        <w:numPr>
+          <w:ilvl w:val="0"/>
+          <w:numId w:val="1"/>
+        </w:numPr>
+      </w:pPr>
+      <w:r>
+        <w:t>Make sure to plan out the layout of the webpage first</w:t>
+      </w:r>
+    </w:p>
+    <w:p>
+      <w:pPr>
+        <w:pStyle w:val="ListParagraph"/>
+        <w:numPr>
+          <w:ilvl w:val="1"/>
+          <w:numId w:val="1"/>
+        </w:numPr>
+      </w:pPr>
+      <w:r>
+        <w:t>Don’t just write. Instead, draw out the webpage on a piece of paper and then slowly group different elements of the pages first. This is similar to Object Oriented Design. Once you group them then you should match out the DOM structure within them as well as find out which one is similar. Then you will know which classes to share between them.</w:t>
+      </w:r>
+      <w:bookmarkStart w:id="0" w:name="_GoBack"/>
+      <w:bookmarkEnd w:id="0"/>
+    </w:p>
     <w:sectPr>
       <w:pgSz w:w="11906" w:h="16838"/>
       <w:pgMar w:top="1440" w:right="1440" w:bottom="1440" w:left="1440" w:header="708" w:footer="708" w:gutter="0"/>

</xml_diff>